<commit_message>
Corregida carta de presentacion de proyecto para la facultad.
</commit_message>
<xml_diff>
--- a/repository/S.A.P.O/Proyecto/06_Presentaciones/Facultad_Odontologia/Presentacion Proyecto Facultad Odontologia.docx
+++ b/repository/S.A.P.O/Proyecto/06_Presentaciones/Facultad_Odontologia/Presentacion Proyecto Facultad Odontologia.docx
@@ -1,6 +1,6 @@
 
 <file path=word/document.xml><?xml version="1.0" encoding="utf-8"?>
-<w:document xmlns:wpc="http://schemas.microsoft.com/office/word/2010/wordprocessingCanvas" xmlns:mc="http://schemas.openxmlformats.org/markup-compatibility/2006" xmlns:o="urn:schemas-microsoft-com:office:office" xmlns:r="http://schemas.openxmlformats.org/officeDocument/2006/relationships" xmlns:m="http://schemas.openxmlformats.org/officeDocument/2006/math" xmlns:v="urn:schemas-microsoft-com:vml" xmlns:wp14="http://schemas.microsoft.com/office/word/2010/wordprocessingDrawing" xmlns:wp="http://schemas.openxmlformats.org/drawingml/2006/wordprocessingDrawing" xmlns:w10="urn:schemas-microsoft-com:office:word" xmlns:w="http://schemas.openxmlformats.org/wordprocessingml/2006/main" xmlns:w14="http://schemas.microsoft.com/office/word/2010/wordml" xmlns:wpg="http://schemas.microsoft.com/office/word/2010/wordprocessingGroup" xmlns:wpi="http://schemas.microsoft.com/office/word/2010/wordprocessingInk" xmlns:wne="http://schemas.microsoft.com/office/word/2006/wordml" xmlns:wps="http://schemas.microsoft.com/office/word/2010/wordprocessingShape" mc:Ignorable="w14 wp14">
+<w:document xmlns:ve="http://schemas.openxmlformats.org/markup-compatibility/2006" xmlns:o="urn:schemas-microsoft-com:office:office" xmlns:r="http://schemas.openxmlformats.org/officeDocument/2006/relationships" xmlns:m="http://schemas.openxmlformats.org/officeDocument/2006/math" xmlns:v="urn:schemas-microsoft-com:vml" xmlns:wp="http://schemas.openxmlformats.org/drawingml/2006/wordprocessingDrawing" xmlns:w10="urn:schemas-microsoft-com:office:word" xmlns:w="http://schemas.openxmlformats.org/wordprocessingml/2006/main" xmlns:wne="http://schemas.microsoft.com/office/word/2006/wordml">
   <w:body>
     <w:sdt>
       <w:sdtPr>
@@ -25,7 +25,7 @@
           <w:tblPr>
             <w:tblW w:w="5000" w:type="pct"/>
             <w:jc w:val="center"/>
-            <w:tblLook w:val="04A0" w:firstRow="1" w:lastRow="0" w:firstColumn="1" w:lastColumn="0" w:noHBand="0" w:noVBand="1"/>
+            <w:tblLook w:val="04A0"/>
           </w:tblPr>
           <w:tblGrid>
             <w:gridCol w:w="9054"/>
@@ -65,7 +65,6 @@
                     <w:dataBinding w:prefixMappings="xmlns:ns0='http://schemas.openxmlformats.org/officeDocument/2006/extended-properties'" w:xpath="/ns0:Properties[1]/ns0:Company[1]" w:storeItemID="{6668398D-A668-4E3E-A5EB-62B293D839F1}"/>
                     <w:text/>
                   </w:sdtPr>
-                  <w:sdtEndPr/>
                   <w:sdtContent>
                     <w:r>
                       <w:rPr>
@@ -109,10 +108,10 @@
                       <o:lock v:ext="edit" aspectratio="t"/>
                     </v:shapetype>
                     <v:shape id="_x0000_s1026" type="#_x0000_t75" style="position:absolute;margin-left:173.05pt;margin-top:5.3pt;width:79.95pt;height:86.15pt;z-index:251658240" wrapcoords="-133 0 -133 21477 21600 21477 21600 0 -133 0">
-                      <v:imagedata r:id="rId10" o:title=""/>
+                      <v:imagedata r:id="rId9" o:title=""/>
                       <w10:wrap type="tight"/>
                     </v:shape>
-                    <o:OLEObject Type="Embed" ProgID="PBrush" ShapeID="_x0000_s1026" DrawAspect="Content" ObjectID="_1431523028" r:id="rId11"/>
+                    <o:OLEObject Type="Embed" ProgID="PBrush" ShapeID="_x0000_s1026" DrawAspect="Content" ObjectID="_1431609289" r:id="rId10"/>
                   </w:pict>
                 </w:r>
               </w:p>
@@ -168,15 +167,6 @@
                   </w:rPr>
                   <w:t>Facultad Regional Córdoba</w:t>
                 </w:r>
-                <w:r>
-                  <w:rPr>
-                    <w:rFonts w:ascii="Times New Roman" w:eastAsia="Times New Roman" w:hAnsi="Times New Roman" w:cs="Times New Roman"/>
-                    <w:sz w:val="32"/>
-                    <w:szCs w:val="48"/>
-                    <w:lang w:val="es-ES" w:eastAsia="es-ES"/>
-                  </w:rPr>
-                  <w:t xml:space="preserve"> </w:t>
-                </w:r>
               </w:p>
               <w:p>
                 <w:pPr>
@@ -220,11 +210,6 @@
                 <w:dataBinding w:prefixMappings="xmlns:ns0='http://schemas.openxmlformats.org/package/2006/metadata/core-properties' xmlns:ns1='http://purl.org/dc/elements/1.1/'" w:xpath="/ns0:coreProperties[1]/ns1:title[1]" w:storeItemID="{6C3C8BC8-F283-45AE-878A-BAB7291924A1}"/>
                 <w:text/>
               </w:sdtPr>
-              <w:sdtEndPr>
-                <w:rPr>
-                  <w:rStyle w:val="TtuloCar"/>
-                </w:rPr>
-              </w:sdtEndPr>
               <w:sdtContent>
                 <w:tc>
                   <w:tcPr>
@@ -265,6 +250,9 @@
               <w:sdtPr>
                 <w:rPr>
                   <w:rFonts w:asciiTheme="majorHAnsi" w:eastAsiaTheme="majorEastAsia" w:hAnsiTheme="majorHAnsi" w:cstheme="majorBidi"/>
+                  <w:color w:val="17365D" w:themeColor="text2" w:themeShade="BF"/>
+                  <w:spacing w:val="5"/>
+                  <w:kern w:val="28"/>
                   <w:sz w:val="44"/>
                   <w:szCs w:val="44"/>
                 </w:rPr>
@@ -276,7 +264,6 @@
                 <w:dataBinding w:prefixMappings="xmlns:ns0='http://schemas.openxmlformats.org/package/2006/metadata/core-properties' xmlns:ns1='http://purl.org/dc/elements/1.1/'" w:xpath="/ns0:coreProperties[1]/ns1:subject[1]" w:storeItemID="{6C3C8BC8-F283-45AE-878A-BAB7291924A1}"/>
                 <w:text/>
               </w:sdtPr>
-              <w:sdtEndPr/>
               <w:sdtContent>
                 <w:tc>
                   <w:tcPr>
@@ -352,7 +339,15 @@
                     <w:sz w:val="18"/>
                     <w:szCs w:val="28"/>
                   </w:rPr>
-                  <w:t>Mayo 2013</w:t>
+                  <w:t>Junio</w:t>
+                </w:r>
+                <w:r>
+                  <w:rPr>
+                    <w:rFonts w:asciiTheme="majorHAnsi" w:hAnsiTheme="majorHAnsi"/>
+                    <w:sz w:val="18"/>
+                    <w:szCs w:val="28"/>
+                  </w:rPr>
+                  <w:t xml:space="preserve"> 2013</w:t>
                 </w:r>
               </w:p>
             </w:tc>
@@ -380,12 +375,12 @@
                   <w:rPr>
                     <w:noProof/>
                   </w:rPr>
-                  <w:pict w14:anchorId="7AB27E02">
+                  <w:pict>
                     <v:shapetype id="_x0000_t202" coordsize="21600,21600" o:spt="202" path="m,l,21600r21600,l21600,xe">
                       <v:stroke joinstyle="miter"/>
                       <v:path gradientshapeok="t" o:connecttype="rect"/>
                     </v:shapetype>
-                    <v:shape id="Cuadro de texto 2" o:spid="_x0000_s1027" type="#_x0000_t202" style="position:absolute;left:0;text-align:left;margin-left:-2.05pt;margin-top:.1pt;width:231.85pt;height:173.2pt;z-index:-251657216;visibility:visible;mso-height-percent:200;mso-wrap-distance-left:9pt;mso-wrap-distance-top:0;mso-wrap-distance-right:9pt;mso-wrap-distance-bottom:0;mso-position-horizontal-relative:text;mso-position-vertical-relative:text;mso-height-percent:200;mso-width-relative:margin;mso-height-relative:margin;v-text-anchor:top" o:gfxdata="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" stroked="f">
+                    <v:shape id="Cuadro de texto 2" o:spid="_x0000_s1027" type="#_x0000_t202" style="position:absolute;left:0;text-align:left;margin-left:-2.05pt;margin-top:.1pt;width:231.85pt;height:173.2pt;z-index:-251657216;visibility:visible;mso-height-percent:200;mso-position-horizontal-relative:text;mso-position-vertical-relative:text;mso-height-percent:200;mso-width-relative:margin;mso-height-relative:margin" o:gfxdata="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" stroked="f">
                       <v:fill opacity="0"/>
                       <v:textbox style="mso-next-textbox:#Cuadro de texto 2;mso-fit-shape-to-text:t">
                         <w:txbxContent>
@@ -488,24 +483,7 @@
                                 <w:szCs w:val="28"/>
                               </w:rPr>
                               <w:tab/>
-                            </w:r>
-                            <w:proofErr w:type="spellStart"/>
-                            <w:r>
-                              <w:rPr>
-                                <w:rFonts w:asciiTheme="majorHAnsi" w:hAnsiTheme="majorHAnsi"/>
-                                <w:sz w:val="18"/>
-                                <w:szCs w:val="28"/>
-                              </w:rPr>
-                              <w:t>Biancato</w:t>
-                            </w:r>
-                            <w:proofErr w:type="spellEnd"/>
-                            <w:r>
-                              <w:rPr>
-                                <w:rFonts w:asciiTheme="majorHAnsi" w:hAnsiTheme="majorHAnsi"/>
-                                <w:sz w:val="18"/>
-                                <w:szCs w:val="28"/>
-                              </w:rPr>
-                              <w:t>, Enzo</w:t>
+                              <w:t>Biancato, Enzo</w:t>
                             </w:r>
                             <w:r>
                               <w:rPr>
@@ -604,24 +582,7 @@
                                 <w:szCs w:val="28"/>
                               </w:rPr>
                               <w:tab/>
-                            </w:r>
-                            <w:proofErr w:type="spellStart"/>
-                            <w:r>
-                              <w:rPr>
-                                <w:rFonts w:asciiTheme="majorHAnsi" w:hAnsiTheme="majorHAnsi"/>
-                                <w:sz w:val="18"/>
-                                <w:szCs w:val="28"/>
-                              </w:rPr>
-                              <w:t>Spesot</w:t>
-                            </w:r>
-                            <w:proofErr w:type="spellEnd"/>
-                            <w:r>
-                              <w:rPr>
-                                <w:rFonts w:asciiTheme="majorHAnsi" w:hAnsiTheme="majorHAnsi"/>
-                                <w:sz w:val="18"/>
-                                <w:szCs w:val="28"/>
-                              </w:rPr>
-                              <w:t>, Alexis</w:t>
+                              <w:t>Spesot, Alexis</w:t>
                             </w:r>
                             <w:r>
                               <w:rPr>
@@ -669,23 +630,13 @@
                                 <w:szCs w:val="28"/>
                               </w:rPr>
                             </w:pPr>
-                            <w:proofErr w:type="spellStart"/>
                             <w:r>
                               <w:rPr>
                                 <w:rFonts w:asciiTheme="majorHAnsi" w:hAnsiTheme="majorHAnsi"/>
                                 <w:sz w:val="18"/>
                                 <w:szCs w:val="28"/>
                               </w:rPr>
-                              <w:t>Gastañaga</w:t>
-                            </w:r>
-                            <w:proofErr w:type="spellEnd"/>
-                            <w:r>
-                              <w:rPr>
-                                <w:rFonts w:asciiTheme="majorHAnsi" w:hAnsiTheme="majorHAnsi"/>
-                                <w:sz w:val="18"/>
-                                <w:szCs w:val="28"/>
-                              </w:rPr>
-                              <w:t>, Iris Nancy (Titular)</w:t>
+                              <w:t>Gastañaga, Iris Nancy (Titular)</w:t>
                             </w:r>
                           </w:p>
                           <w:p>
@@ -696,23 +647,13 @@
                                 <w:sz w:val="16"/>
                               </w:rPr>
                             </w:pPr>
-                            <w:proofErr w:type="spellStart"/>
                             <w:r>
                               <w:rPr>
                                 <w:rFonts w:asciiTheme="majorHAnsi" w:hAnsiTheme="majorHAnsi"/>
                                 <w:sz w:val="18"/>
                                 <w:szCs w:val="28"/>
                               </w:rPr>
-                              <w:t>Savi</w:t>
-                            </w:r>
-                            <w:proofErr w:type="spellEnd"/>
-                            <w:r>
-                              <w:rPr>
-                                <w:rFonts w:asciiTheme="majorHAnsi" w:hAnsiTheme="majorHAnsi"/>
-                                <w:sz w:val="18"/>
-                                <w:szCs w:val="28"/>
-                              </w:rPr>
-                              <w:t>, Cecilia Andrea (JTP)</w:t>
+                              <w:t>Savi, Cecilia Andrea (JTP)</w:t>
                             </w:r>
                           </w:p>
                         </w:txbxContent>
@@ -730,7 +671,7 @@
           <w:tblPr>
             <w:tblpPr w:leftFromText="187" w:rightFromText="187" w:horzAnchor="margin" w:tblpXSpec="center" w:tblpYSpec="bottom"/>
             <w:tblW w:w="5000" w:type="pct"/>
-            <w:tblLook w:val="04A0" w:firstRow="1" w:lastRow="0" w:firstColumn="1" w:lastColumn="0" w:noHBand="0" w:noVBand="1"/>
+            <w:tblLook w:val="04A0"/>
           </w:tblPr>
           <w:tblGrid>
             <w:gridCol w:w="9054"/>
@@ -822,7 +763,19 @@
         <w:rPr>
           <w:rFonts w:ascii="Times New Roman" w:hAnsi="Times New Roman" w:cs="Times New Roman"/>
         </w:rPr>
-        <w:t xml:space="preserve"> consiste en brindar un soporte para la gestión de pacientes atendidos en la </w:t>
+        <w:t xml:space="preserve"> </w:t>
+      </w:r>
+      <w:r>
+        <w:rPr>
+          <w:rFonts w:ascii="Times New Roman" w:hAnsi="Times New Roman" w:cs="Times New Roman"/>
+        </w:rPr>
+        <w:t>tiene como objetivo</w:t>
+      </w:r>
+      <w:r>
+        <w:rPr>
+          <w:rFonts w:ascii="Times New Roman" w:hAnsi="Times New Roman" w:cs="Times New Roman"/>
+        </w:rPr>
+        <w:t xml:space="preserve"> brindar un soporte para la gestión de pacientes atendidos en la </w:t>
       </w:r>
       <w:r>
         <w:rPr>
@@ -886,15 +839,28 @@
           <w:rFonts w:ascii="Times New Roman" w:eastAsiaTheme="minorHAnsi" w:hAnsi="Times New Roman" w:cs="Times New Roman"/>
           <w:lang w:val="es-ES" w:eastAsia="en-US"/>
         </w:rPr>
-        <w:t xml:space="preserve">ático será aplicable en todas las cátedras de la Facultad de Odontología en las que se realicen prácticas con pacientes y en el centro de </w:t>
-      </w:r>
-      <w:r>
-        <w:rPr>
-          <w:rFonts w:ascii="Times New Roman" w:eastAsiaTheme="minorHAnsi" w:hAnsi="Times New Roman" w:cs="Times New Roman"/>
-          <w:highlight w:val="yellow"/>
-          <w:lang w:val="es-ES" w:eastAsia="en-US"/>
-        </w:rPr>
-        <w:t>derivación de pacientes</w:t>
+        <w:t xml:space="preserve">ático será aplicable en todas las cátedras de la Facultad de Odontología en las que se realicen prácticas con pacientes </w:t>
+      </w:r>
+      <w:r>
+        <w:rPr>
+          <w:rFonts w:ascii="Times New Roman" w:eastAsiaTheme="minorHAnsi" w:hAnsi="Times New Roman" w:cs="Times New Roman"/>
+          <w:lang w:val="es-ES" w:eastAsia="en-US"/>
+        </w:rPr>
+        <w:t xml:space="preserve">como así también </w:t>
+      </w:r>
+      <w:r>
+        <w:rPr>
+          <w:rFonts w:ascii="Times New Roman" w:eastAsiaTheme="minorHAnsi" w:hAnsi="Times New Roman" w:cs="Times New Roman"/>
+          <w:lang w:val="es-ES" w:eastAsia="en-US"/>
+        </w:rPr>
+        <w:t xml:space="preserve">en el centro de </w:t>
+      </w:r>
+      <w:r>
+        <w:rPr>
+          <w:rFonts w:ascii="Times New Roman" w:eastAsiaTheme="minorHAnsi" w:hAnsi="Times New Roman" w:cs="Times New Roman"/>
+          <w:lang w:val="es-ES" w:eastAsia="en-US"/>
+        </w:rPr>
+        <w:t>recepción, diagnostico y derivación de pacientes</w:t>
       </w:r>
       <w:r>
         <w:rPr>
@@ -947,11 +913,20 @@
           <w:rFonts w:ascii="Times New Roman" w:eastAsiaTheme="minorHAnsi" w:hAnsi="Times New Roman" w:cs="Times New Roman"/>
           <w:lang w:val="es-ES" w:eastAsia="en-US"/>
         </w:rPr>
-        <w:t>El</w:t>
-      </w:r>
-      <w:r>
-        <w:rPr>
-          <w:rFonts w:ascii="Times New Roman" w:eastAsiaTheme="minorHAnsi" w:hAnsi="Times New Roman" w:cs="Times New Roman"/>
+        <w:t>R</w:t>
+      </w:r>
+      <w:r>
+        <w:rPr>
+          <w:rFonts w:ascii="Times New Roman" w:eastAsiaTheme="minorHAnsi" w:hAnsi="Times New Roman" w:cs="Times New Roman"/>
+          <w:b/>
+          <w:lang w:val="es-ES" w:eastAsia="en-US"/>
+        </w:rPr>
+        <w:t>egistro</w:t>
+      </w:r>
+      <w:r>
+        <w:rPr>
+          <w:rFonts w:ascii="Times New Roman" w:eastAsiaTheme="minorHAnsi" w:hAnsi="Times New Roman" w:cs="Times New Roman"/>
+          <w:b/>
           <w:lang w:val="es-ES" w:eastAsia="en-US"/>
         </w:rPr>
         <w:t xml:space="preserve"> </w:t>
@@ -959,10 +934,17 @@
       <w:r>
         <w:rPr>
           <w:rFonts w:ascii="Times New Roman" w:eastAsiaTheme="minorHAnsi" w:hAnsi="Times New Roman" w:cs="Times New Roman"/>
+          <w:lang w:val="es-ES" w:eastAsia="en-US"/>
+        </w:rPr>
+        <w:t>y</w:t>
+      </w:r>
+      <w:r>
+        <w:rPr>
+          <w:rFonts w:ascii="Times New Roman" w:eastAsiaTheme="minorHAnsi" w:hAnsi="Times New Roman" w:cs="Times New Roman"/>
           <w:b/>
           <w:lang w:val="es-ES" w:eastAsia="en-US"/>
         </w:rPr>
-        <w:t>registro</w:t>
+        <w:t xml:space="preserve"> búsqueda</w:t>
       </w:r>
       <w:r>
         <w:rPr>
@@ -977,7 +959,35 @@
           <w:rFonts w:ascii="Times New Roman" w:eastAsiaTheme="minorHAnsi" w:hAnsi="Times New Roman" w:cs="Times New Roman"/>
           <w:lang w:val="es-ES" w:eastAsia="en-US"/>
         </w:rPr>
-        <w:t>y</w:t>
+        <w:t xml:space="preserve">de pacientes: permitirá registrar a los pacientes en el sistema y realizar la búsqueda </w:t>
+      </w:r>
+      <w:r>
+        <w:rPr>
+          <w:rFonts w:ascii="Times New Roman" w:eastAsiaTheme="minorHAnsi" w:hAnsi="Times New Roman" w:cs="Times New Roman"/>
+          <w:lang w:val="es-ES" w:eastAsia="en-US"/>
+        </w:rPr>
+        <w:t xml:space="preserve">de </w:t>
+      </w:r>
+      <w:r>
+        <w:rPr>
+          <w:rFonts w:ascii="Times New Roman" w:eastAsiaTheme="minorHAnsi" w:hAnsi="Times New Roman" w:cs="Times New Roman"/>
+          <w:lang w:val="es-ES" w:eastAsia="en-US"/>
+        </w:rPr>
+        <w:t xml:space="preserve">los mismos según </w:t>
+      </w:r>
+      <w:r>
+        <w:rPr>
+          <w:rFonts w:ascii="Times New Roman" w:eastAsiaTheme="minorHAnsi" w:hAnsi="Times New Roman" w:cs="Times New Roman"/>
+          <w:lang w:val="es-ES" w:eastAsia="en-US"/>
+        </w:rPr>
+        <w:t xml:space="preserve">sus </w:t>
+      </w:r>
+      <w:r>
+        <w:rPr>
+          <w:rFonts w:ascii="Times New Roman" w:eastAsiaTheme="minorHAnsi" w:hAnsi="Times New Roman" w:cs="Times New Roman"/>
+          <w:lang w:val="es-ES" w:eastAsia="en-US"/>
+        </w:rPr>
+        <w:t xml:space="preserve">problemáticas, como así también la </w:t>
       </w:r>
       <w:r>
         <w:rPr>
@@ -985,35 +995,6 @@
           <w:b/>
           <w:lang w:val="es-ES" w:eastAsia="en-US"/>
         </w:rPr>
-        <w:t xml:space="preserve"> búsqueda</w:t>
-      </w:r>
-      <w:r>
-        <w:rPr>
-          <w:rFonts w:ascii="Times New Roman" w:eastAsiaTheme="minorHAnsi" w:hAnsi="Times New Roman" w:cs="Times New Roman"/>
-          <w:lang w:val="es-ES" w:eastAsia="en-US"/>
-        </w:rPr>
-        <w:t xml:space="preserve"> </w:t>
-      </w:r>
-      <w:r>
-        <w:rPr>
-          <w:rFonts w:ascii="Times New Roman" w:eastAsiaTheme="minorHAnsi" w:hAnsi="Times New Roman" w:cs="Times New Roman"/>
-          <w:lang w:val="es-ES" w:eastAsia="en-US"/>
-        </w:rPr>
-        <w:t xml:space="preserve">de pacientes al sistema con sus </w:t>
-      </w:r>
-      <w:r>
-        <w:rPr>
-          <w:rFonts w:ascii="Times New Roman" w:eastAsiaTheme="minorHAnsi" w:hAnsi="Times New Roman" w:cs="Times New Roman"/>
-          <w:lang w:val="es-ES" w:eastAsia="en-US"/>
-        </w:rPr>
-        <w:t xml:space="preserve">problemáticas, como así también la </w:t>
-      </w:r>
-      <w:r>
-        <w:rPr>
-          <w:rFonts w:ascii="Times New Roman" w:eastAsiaTheme="minorHAnsi" w:hAnsi="Times New Roman" w:cs="Times New Roman"/>
-          <w:b/>
-          <w:lang w:val="es-ES" w:eastAsia="en-US"/>
-        </w:rPr>
         <w:t>asignación</w:t>
       </w:r>
       <w:r>
@@ -1070,7 +1051,35 @@
           <w:rFonts w:ascii="Times New Roman" w:eastAsiaTheme="minorHAnsi" w:hAnsi="Times New Roman" w:cs="Times New Roman"/>
           <w:lang w:val="es-ES" w:eastAsia="en-US"/>
         </w:rPr>
-        <w:t>servirá para llevar un mayor control de los mismos, brindándole a los alumnos mayor seguridad a la hora de buscar y contactar a un alumno para su práctica. En pocas palabras, se mejorara sustancialmente la búsqueda de pacientes por parte de los alumnos para la realización la totalidad de sus prácticas.</w:t>
+        <w:t xml:space="preserve">servirá para llevar un mayor control de los mismos, brindándole a los alumnos mayor seguridad a la hora de buscar y contactar a un </w:t>
+      </w:r>
+      <w:r>
+        <w:rPr>
+          <w:rFonts w:ascii="Times New Roman" w:eastAsiaTheme="minorHAnsi" w:hAnsi="Times New Roman" w:cs="Times New Roman"/>
+          <w:lang w:val="es-ES" w:eastAsia="en-US"/>
+        </w:rPr>
+        <w:t>paciente</w:t>
+      </w:r>
+      <w:r>
+        <w:rPr>
+          <w:rFonts w:ascii="Times New Roman" w:eastAsiaTheme="minorHAnsi" w:hAnsi="Times New Roman" w:cs="Times New Roman"/>
+          <w:lang w:val="es-ES" w:eastAsia="en-US"/>
+        </w:rPr>
+        <w:t xml:space="preserve"> para su práctica. En pocas palabras, se </w:t>
+      </w:r>
+      <w:r>
+        <w:rPr>
+          <w:rFonts w:ascii="Times New Roman" w:eastAsiaTheme="minorHAnsi" w:hAnsi="Times New Roman" w:cs="Times New Roman"/>
+          <w:lang w:val="es-ES" w:eastAsia="en-US"/>
+        </w:rPr>
+        <w:t>optimizara</w:t>
+      </w:r>
+      <w:r>
+        <w:rPr>
+          <w:rFonts w:ascii="Times New Roman" w:eastAsiaTheme="minorHAnsi" w:hAnsi="Times New Roman" w:cs="Times New Roman"/>
+          <w:lang w:val="es-ES" w:eastAsia="en-US"/>
+        </w:rPr>
+        <w:t xml:space="preserve"> sustancialmente la búsqueda de pacientes por parte de los alumnos para la realización de sus prácticas.</w:t>
       </w:r>
     </w:p>
     <w:p>
@@ -1143,14 +1152,98 @@
           <w:rFonts w:ascii="Times New Roman" w:eastAsiaTheme="minorHAnsi" w:hAnsi="Times New Roman" w:cs="Times New Roman"/>
           <w:lang w:val="es-ES" w:eastAsia="en-US"/>
         </w:rPr>
-        <w:t xml:space="preserve"> permitirá la solución de todas las problemáticas con las que cuenta el paciente</w:t>
-      </w:r>
-      <w:r>
-        <w:rPr>
-          <w:rFonts w:ascii="Times New Roman" w:eastAsiaTheme="minorHAnsi" w:hAnsi="Times New Roman" w:cs="Times New Roman"/>
-          <w:lang w:val="es-ES" w:eastAsia="en-US"/>
-        </w:rPr>
-        <w:t xml:space="preserve"> a la hora de ingresar para la atención.</w:t>
+        <w:t xml:space="preserve"> permitirá</w:t>
+      </w:r>
+      <w:r>
+        <w:rPr>
+          <w:rFonts w:ascii="Times New Roman" w:eastAsiaTheme="minorHAnsi" w:hAnsi="Times New Roman" w:cs="Times New Roman"/>
+          <w:lang w:val="es-ES" w:eastAsia="en-US"/>
+        </w:rPr>
+        <w:t xml:space="preserve"> dar </w:t>
+      </w:r>
+      <w:r>
+        <w:rPr>
+          <w:rFonts w:ascii="Times New Roman" w:eastAsiaTheme="minorHAnsi" w:hAnsi="Times New Roman" w:cs="Times New Roman"/>
+          <w:lang w:val="es-ES" w:eastAsia="en-US"/>
+        </w:rPr>
+        <w:t xml:space="preserve">solución </w:t>
+      </w:r>
+      <w:r>
+        <w:rPr>
+          <w:rFonts w:ascii="Times New Roman" w:eastAsiaTheme="minorHAnsi" w:hAnsi="Times New Roman" w:cs="Times New Roman"/>
+          <w:lang w:val="es-ES" w:eastAsia="en-US"/>
+        </w:rPr>
+        <w:t>a</w:t>
+      </w:r>
+      <w:r>
+        <w:rPr>
+          <w:rFonts w:ascii="Times New Roman" w:eastAsiaTheme="minorHAnsi" w:hAnsi="Times New Roman" w:cs="Times New Roman"/>
+          <w:lang w:val="es-ES" w:eastAsia="en-US"/>
+        </w:rPr>
+        <w:t xml:space="preserve"> todas las problemáticas con las que cuenta el paciente</w:t>
+      </w:r>
+      <w:r>
+        <w:rPr>
+          <w:rFonts w:ascii="Times New Roman" w:eastAsiaTheme="minorHAnsi" w:hAnsi="Times New Roman" w:cs="Times New Roman"/>
+          <w:lang w:val="es-ES" w:eastAsia="en-US"/>
+        </w:rPr>
+        <w:t xml:space="preserve">, derivando al mismo a las distintas </w:t>
+      </w:r>
+      <w:r>
+        <w:rPr>
+          <w:rFonts w:ascii="Times New Roman" w:eastAsiaTheme="minorHAnsi" w:hAnsi="Times New Roman" w:cs="Times New Roman"/>
+          <w:lang w:val="es-ES" w:eastAsia="en-US"/>
+        </w:rPr>
+        <w:t>cátedras</w:t>
+      </w:r>
+      <w:r>
+        <w:rPr>
+          <w:rFonts w:ascii="Times New Roman" w:eastAsiaTheme="minorHAnsi" w:hAnsi="Times New Roman" w:cs="Times New Roman"/>
+          <w:lang w:val="es-ES" w:eastAsia="en-US"/>
+        </w:rPr>
+        <w:t xml:space="preserve"> de la facultad para realizarle la</w:t>
+      </w:r>
+      <w:r>
+        <w:rPr>
+          <w:rFonts w:ascii="Times New Roman" w:eastAsiaTheme="minorHAnsi" w:hAnsi="Times New Roman" w:cs="Times New Roman"/>
+          <w:lang w:val="es-ES" w:eastAsia="en-US"/>
+        </w:rPr>
+        <w:t>s</w:t>
+      </w:r>
+      <w:r>
+        <w:rPr>
+          <w:rFonts w:ascii="Times New Roman" w:eastAsiaTheme="minorHAnsi" w:hAnsi="Times New Roman" w:cs="Times New Roman"/>
+          <w:lang w:val="es-ES" w:eastAsia="en-US"/>
+        </w:rPr>
+        <w:t xml:space="preserve"> </w:t>
+      </w:r>
+      <w:r>
+        <w:rPr>
+          <w:rFonts w:ascii="Times New Roman" w:eastAsiaTheme="minorHAnsi" w:hAnsi="Times New Roman" w:cs="Times New Roman"/>
+          <w:lang w:val="es-ES" w:eastAsia="en-US"/>
+        </w:rPr>
+        <w:t>atenciones</w:t>
+      </w:r>
+      <w:r>
+        <w:rPr>
+          <w:rFonts w:ascii="Times New Roman" w:eastAsiaTheme="minorHAnsi" w:hAnsi="Times New Roman" w:cs="Times New Roman"/>
+          <w:lang w:val="es-ES" w:eastAsia="en-US"/>
+        </w:rPr>
+        <w:t xml:space="preserve"> correspondiente</w:t>
+      </w:r>
+      <w:r>
+        <w:rPr>
+          <w:rFonts w:ascii="Times New Roman" w:eastAsiaTheme="minorHAnsi" w:hAnsi="Times New Roman" w:cs="Times New Roman"/>
+          <w:lang w:val="es-ES" w:eastAsia="en-US"/>
+        </w:rPr>
+        <w:t>s</w:t>
+      </w:r>
+      <w:r>
+        <w:rPr>
+          <w:rFonts w:ascii="Times New Roman" w:eastAsiaTheme="minorHAnsi" w:hAnsi="Times New Roman" w:cs="Times New Roman"/>
+          <w:lang w:val="es-ES" w:eastAsia="en-US"/>
+        </w:rPr>
+        <w:t>.</w:t>
       </w:r>
     </w:p>
     <w:p>
@@ -1172,6 +1265,7 @@
           <w:rFonts w:ascii="Times New Roman" w:eastAsiaTheme="minorHAnsi" w:hAnsi="Times New Roman" w:cs="Times New Roman"/>
           <w:lang w:val="es-ES" w:eastAsia="en-US"/>
         </w:rPr>
+        <w:lastRenderedPageBreak/>
         <w:t xml:space="preserve">Gestión de </w:t>
       </w:r>
       <w:r>
@@ -1230,7 +1324,21 @@
           <w:rFonts w:ascii="Times New Roman" w:eastAsiaTheme="minorHAnsi" w:hAnsi="Times New Roman" w:cs="Times New Roman"/>
           <w:lang w:val="es-ES" w:eastAsia="en-US"/>
         </w:rPr>
-        <w:t>línica especialmente diseñada para todas sus necesidades, manteniendo una sola historia clínica por paciente en el sistema pero con las atenciones que se realizaron en cada una de las cátedras</w:t>
+        <w:t xml:space="preserve">línica especialmente diseñada para todas sus necesidades, manteniendo una sola historia clínica por paciente en el sistema </w:t>
+      </w:r>
+      <w:r>
+        <w:rPr>
+          <w:rFonts w:ascii="Times New Roman" w:eastAsiaTheme="minorHAnsi" w:hAnsi="Times New Roman" w:cs="Times New Roman"/>
+          <w:lang w:val="es-ES" w:eastAsia="en-US"/>
+        </w:rPr>
+        <w:t>que contara con todas las</w:t>
+      </w:r>
+      <w:r>
+        <w:rPr>
+          <w:rFonts w:ascii="Times New Roman" w:eastAsiaTheme="minorHAnsi" w:hAnsi="Times New Roman" w:cs="Times New Roman"/>
+          <w:lang w:val="es-ES" w:eastAsia="en-US"/>
+        </w:rPr>
+        <w:t xml:space="preserve"> atenciones que se realizaron en cada una de las cátedras</w:t>
       </w:r>
       <w:r>
         <w:rPr>
@@ -1244,15 +1352,7 @@
           <w:rFonts w:ascii="Times New Roman" w:eastAsiaTheme="minorHAnsi" w:hAnsi="Times New Roman" w:cs="Times New Roman"/>
           <w:lang w:val="es-ES" w:eastAsia="en-US"/>
         </w:rPr>
-        <w:t xml:space="preserve">diseñada para preservar la </w:t>
-      </w:r>
-      <w:r>
-        <w:rPr>
-          <w:rFonts w:ascii="Times New Roman" w:eastAsiaTheme="minorHAnsi" w:hAnsi="Times New Roman" w:cs="Times New Roman"/>
-          <w:lang w:val="es-ES" w:eastAsia="en-US"/>
-        </w:rPr>
-        <w:lastRenderedPageBreak/>
-        <w:t>privacidad de los datos de cada paciente respecto la Ley de Protección de los Datos Personales, ley N° 25.326.</w:t>
+        <w:t>diseñada para preservar la privacidad de los datos de cada paciente respecto la Ley de Protección de los Datos Personales, ley N° 25.326.</w:t>
       </w:r>
     </w:p>
     <w:p>
@@ -1290,14 +1390,43 @@
           <w:rFonts w:ascii="Times New Roman" w:eastAsiaTheme="minorHAnsi" w:hAnsi="Times New Roman" w:cs="Times New Roman"/>
           <w:lang w:val="es-ES" w:eastAsia="en-US"/>
         </w:rPr>
-        <w:t xml:space="preserve"> y control de pacientes,</w:t>
-      </w:r>
-      <w:r>
-        <w:rPr>
-          <w:rFonts w:ascii="Times New Roman" w:eastAsiaTheme="minorHAnsi" w:hAnsi="Times New Roman" w:cs="Times New Roman"/>
-          <w:lang w:val="es-ES" w:eastAsia="en-US"/>
-        </w:rPr>
-        <w:t xml:space="preserve"> esto permitirá el seguimiento de un paciente a lo largo de todo un tratamiento</w:t>
+        <w:t xml:space="preserve"> y </w:t>
+      </w:r>
+      <w:r>
+        <w:rPr>
+          <w:rFonts w:ascii="Times New Roman" w:eastAsiaTheme="minorHAnsi" w:hAnsi="Times New Roman" w:cs="Times New Roman"/>
+          <w:b/>
+          <w:lang w:val="es-ES" w:eastAsia="en-US"/>
+        </w:rPr>
+        <w:t>control</w:t>
+      </w:r>
+      <w:r>
+        <w:rPr>
+          <w:rFonts w:ascii="Times New Roman" w:eastAsiaTheme="minorHAnsi" w:hAnsi="Times New Roman" w:cs="Times New Roman"/>
+          <w:lang w:val="es-ES" w:eastAsia="en-US"/>
+        </w:rPr>
+        <w:t xml:space="preserve"> de pacientes</w:t>
+      </w:r>
+      <w:r>
+        <w:rPr>
+          <w:rFonts w:ascii="Times New Roman" w:eastAsiaTheme="minorHAnsi" w:hAnsi="Times New Roman" w:cs="Times New Roman"/>
+          <w:lang w:val="es-ES" w:eastAsia="en-US"/>
+        </w:rPr>
+        <w:t>:</w:t>
+      </w:r>
+      <w:r>
+        <w:rPr>
+          <w:rFonts w:ascii="Times New Roman" w:eastAsiaTheme="minorHAnsi" w:hAnsi="Times New Roman" w:cs="Times New Roman"/>
+          <w:lang w:val="es-ES" w:eastAsia="en-US"/>
+        </w:rPr>
+        <w:t xml:space="preserve"> permitirá el seguimiento de un paciente a lo largo de todo un tratamiento</w:t>
+      </w:r>
+      <w:r>
+        <w:rPr>
+          <w:rFonts w:ascii="Times New Roman" w:eastAsiaTheme="minorHAnsi" w:hAnsi="Times New Roman" w:cs="Times New Roman"/>
+          <w:lang w:val="es-ES" w:eastAsia="en-US"/>
+        </w:rPr>
+        <w:t>.</w:t>
       </w:r>
     </w:p>
     <w:p>
@@ -1428,12 +1557,6 @@
         </w:rPr>
         <w:t xml:space="preserve"> los pacientes que se registren en él.</w:t>
       </w:r>
-      <w:r>
-        <w:rPr>
-          <w:rFonts w:ascii="Times New Roman" w:hAnsi="Times New Roman" w:cs="Times New Roman"/>
-        </w:rPr>
-        <w:t xml:space="preserve"> </w:t>
-      </w:r>
     </w:p>
     <w:p>
       <w:pPr>
@@ -1511,7 +1634,19 @@
         <w:rPr>
           <w:rFonts w:ascii="Times New Roman" w:hAnsi="Times New Roman" w:cs="Times New Roman"/>
         </w:rPr>
-        <w:t xml:space="preserve"> afrontar </w:t>
+        <w:t xml:space="preserve"> afrontar</w:t>
+      </w:r>
+      <w:r>
+        <w:rPr>
+          <w:rFonts w:ascii="Times New Roman" w:hAnsi="Times New Roman" w:cs="Times New Roman"/>
+        </w:rPr>
+        <w:t xml:space="preserve"> en un futuro</w:t>
+      </w:r>
+      <w:r>
+        <w:rPr>
+          <w:rFonts w:ascii="Times New Roman" w:hAnsi="Times New Roman" w:cs="Times New Roman"/>
+        </w:rPr>
+        <w:t xml:space="preserve"> </w:t>
       </w:r>
       <w:r>
         <w:rPr>
@@ -1566,19 +1701,7 @@
         <w:rPr>
           <w:rFonts w:ascii="Times New Roman" w:hAnsi="Times New Roman" w:cs="Times New Roman"/>
         </w:rPr>
-        <w:t>s actividades del proyecto data</w:t>
-      </w:r>
-      <w:r>
-        <w:rPr>
-          <w:rFonts w:ascii="Times New Roman" w:hAnsi="Times New Roman" w:cs="Times New Roman"/>
-        </w:rPr>
-        <w:t xml:space="preserve"> </w:t>
-      </w:r>
-      <w:r>
-        <w:rPr>
-          <w:rFonts w:ascii="Times New Roman" w:hAnsi="Times New Roman" w:cs="Times New Roman"/>
-        </w:rPr>
-        <w:t>del</w:t>
+        <w:t>s actividades del proyecto datadel</w:t>
       </w:r>
       <w:r>
         <w:rPr>
@@ -1600,8 +1723,8 @@
       </w:r>
     </w:p>
     <w:sectPr>
-      <w:headerReference w:type="default" r:id="rId12"/>
-      <w:footerReference w:type="default" r:id="rId13"/>
+      <w:headerReference w:type="default" r:id="rId11"/>
+      <w:footerReference w:type="default" r:id="rId12"/>
       <w:pgSz w:w="12240" w:h="15840"/>
       <w:pgMar w:top="1417" w:right="1701" w:bottom="1417" w:left="1701" w:header="680" w:footer="708" w:gutter="0"/>
       <w:pgNumType w:start="0"/>
@@ -1614,8 +1737,8 @@
 </file>
 
 <file path=word/endnotes.xml><?xml version="1.0" encoding="utf-8"?>
-<w:endnotes xmlns:wpc="http://schemas.microsoft.com/office/word/2010/wordprocessingCanvas" xmlns:mc="http://schemas.openxmlformats.org/markup-compatibility/2006" xmlns:o="urn:schemas-microsoft-com:office:office" xmlns:r="http://schemas.openxmlformats.org/officeDocument/2006/relationships" xmlns:m="http://schemas.openxmlformats.org/officeDocument/2006/math" xmlns:v="urn:schemas-microsoft-com:vml" xmlns:wp14="http://schemas.microsoft.com/office/word/2010/wordprocessingDrawing" xmlns:wp="http://schemas.openxmlformats.org/drawingml/2006/wordprocessingDrawing" xmlns:w10="urn:schemas-microsoft-com:office:word" xmlns:w="http://schemas.openxmlformats.org/wordprocessingml/2006/main" xmlns:w14="http://schemas.microsoft.com/office/word/2010/wordml" xmlns:wpg="http://schemas.microsoft.com/office/word/2010/wordprocessingGroup" xmlns:wpi="http://schemas.microsoft.com/office/word/2010/wordprocessingInk" xmlns:wne="http://schemas.microsoft.com/office/word/2006/wordml" xmlns:wps="http://schemas.microsoft.com/office/word/2010/wordprocessingShape" mc:Ignorable="w14 wp14">
-  <w:endnote w:type="separator" w:id="-1">
+<w:endnotes xmlns:ve="http://schemas.openxmlformats.org/markup-compatibility/2006" xmlns:o="urn:schemas-microsoft-com:office:office" xmlns:r="http://schemas.openxmlformats.org/officeDocument/2006/relationships" xmlns:m="http://schemas.openxmlformats.org/officeDocument/2006/math" xmlns:v="urn:schemas-microsoft-com:vml" xmlns:wp="http://schemas.openxmlformats.org/drawingml/2006/wordprocessingDrawing" xmlns:w10="urn:schemas-microsoft-com:office:word" xmlns:w="http://schemas.openxmlformats.org/wordprocessingml/2006/main" xmlns:wne="http://schemas.microsoft.com/office/word/2006/wordml">
+  <w:endnote w:type="separator" w:id="0">
     <w:p>
       <w:pPr>
         <w:spacing w:after="0" w:line="240" w:lineRule="auto"/>
@@ -1625,7 +1748,7 @@
       </w:r>
     </w:p>
   </w:endnote>
-  <w:endnote w:type="continuationSeparator" w:id="0">
+  <w:endnote w:type="continuationSeparator" w:id="1">
     <w:p>
       <w:pPr>
         <w:spacing w:after="0" w:line="240" w:lineRule="auto"/>
@@ -1639,7 +1762,7 @@
 </file>
 
 <file path=word/footer1.xml><?xml version="1.0" encoding="utf-8"?>
-<w:ftr xmlns:wpc="http://schemas.microsoft.com/office/word/2010/wordprocessingCanvas" xmlns:mc="http://schemas.openxmlformats.org/markup-compatibility/2006" xmlns:o="urn:schemas-microsoft-com:office:office" xmlns:r="http://schemas.openxmlformats.org/officeDocument/2006/relationships" xmlns:m="http://schemas.openxmlformats.org/officeDocument/2006/math" xmlns:v="urn:schemas-microsoft-com:vml" xmlns:wp14="http://schemas.microsoft.com/office/word/2010/wordprocessingDrawing" xmlns:wp="http://schemas.openxmlformats.org/drawingml/2006/wordprocessingDrawing" xmlns:w10="urn:schemas-microsoft-com:office:word" xmlns:w="http://schemas.openxmlformats.org/wordprocessingml/2006/main" xmlns:w14="http://schemas.microsoft.com/office/word/2010/wordml" xmlns:wpg="http://schemas.microsoft.com/office/word/2010/wordprocessingGroup" xmlns:wpi="http://schemas.microsoft.com/office/word/2010/wordprocessingInk" xmlns:wne="http://schemas.microsoft.com/office/word/2006/wordml" xmlns:wps="http://schemas.microsoft.com/office/word/2010/wordprocessingShape" mc:Ignorable="w14 wp14">
+<w:ftr xmlns:ve="http://schemas.openxmlformats.org/markup-compatibility/2006" xmlns:o="urn:schemas-microsoft-com:office:office" xmlns:r="http://schemas.openxmlformats.org/officeDocument/2006/relationships" xmlns:m="http://schemas.openxmlformats.org/officeDocument/2006/math" xmlns:v="urn:schemas-microsoft-com:vml" xmlns:wp="http://schemas.openxmlformats.org/drawingml/2006/wordprocessingDrawing" xmlns:w10="urn:schemas-microsoft-com:office:word" xmlns:w="http://schemas.openxmlformats.org/wordprocessingml/2006/main" xmlns:wne="http://schemas.microsoft.com/office/word/2006/wordml">
   <w:tbl>
     <w:tblPr>
       <w:tblW w:w="5000" w:type="pct"/>
@@ -1647,7 +1770,7 @@
         <w:top w:val="single" w:sz="18" w:space="0" w:color="808080" w:themeColor="background1" w:themeShade="80"/>
         <w:insideV w:val="single" w:sz="18" w:space="0" w:color="808080" w:themeColor="background1" w:themeShade="80"/>
       </w:tblBorders>
-      <w:tblLook w:val="04A0" w:firstRow="1" w:lastRow="0" w:firstColumn="1" w:lastColumn="0" w:noHBand="0" w:noVBand="1"/>
+      <w:tblLook w:val="04A0"/>
     </w:tblPr>
     <w:tblGrid>
       <w:gridCol w:w="939"/>
@@ -1700,7 +1823,7 @@
               <w:szCs w:val="32"/>
               <w:lang w:val="es-ES"/>
             </w:rPr>
-            <w:t>2</w:t>
+            <w:t>1</w:t>
           </w:r>
           <w:r>
             <w:rPr>
@@ -1735,8 +1858,8 @@
 </file>
 
 <file path=word/footnotes.xml><?xml version="1.0" encoding="utf-8"?>
-<w:footnotes xmlns:wpc="http://schemas.microsoft.com/office/word/2010/wordprocessingCanvas" xmlns:mc="http://schemas.openxmlformats.org/markup-compatibility/2006" xmlns:o="urn:schemas-microsoft-com:office:office" xmlns:r="http://schemas.openxmlformats.org/officeDocument/2006/relationships" xmlns:m="http://schemas.openxmlformats.org/officeDocument/2006/math" xmlns:v="urn:schemas-microsoft-com:vml" xmlns:wp14="http://schemas.microsoft.com/office/word/2010/wordprocessingDrawing" xmlns:wp="http://schemas.openxmlformats.org/drawingml/2006/wordprocessingDrawing" xmlns:w10="urn:schemas-microsoft-com:office:word" xmlns:w="http://schemas.openxmlformats.org/wordprocessingml/2006/main" xmlns:w14="http://schemas.microsoft.com/office/word/2010/wordml" xmlns:wpg="http://schemas.microsoft.com/office/word/2010/wordprocessingGroup" xmlns:wpi="http://schemas.microsoft.com/office/word/2010/wordprocessingInk" xmlns:wne="http://schemas.microsoft.com/office/word/2006/wordml" xmlns:wps="http://schemas.microsoft.com/office/word/2010/wordprocessingShape" mc:Ignorable="w14 wp14">
-  <w:footnote w:type="separator" w:id="-1">
+<w:footnotes xmlns:ve="http://schemas.openxmlformats.org/markup-compatibility/2006" xmlns:o="urn:schemas-microsoft-com:office:office" xmlns:r="http://schemas.openxmlformats.org/officeDocument/2006/relationships" xmlns:m="http://schemas.openxmlformats.org/officeDocument/2006/math" xmlns:v="urn:schemas-microsoft-com:vml" xmlns:wp="http://schemas.openxmlformats.org/drawingml/2006/wordprocessingDrawing" xmlns:w10="urn:schemas-microsoft-com:office:word" xmlns:w="http://schemas.openxmlformats.org/wordprocessingml/2006/main" xmlns:wne="http://schemas.microsoft.com/office/word/2006/wordml">
+  <w:footnote w:type="separator" w:id="0">
     <w:p>
       <w:pPr>
         <w:spacing w:after="0" w:line="240" w:lineRule="auto"/>
@@ -1746,7 +1869,7 @@
       </w:r>
     </w:p>
   </w:footnote>
-  <w:footnote w:type="continuationSeparator" w:id="0">
+  <w:footnote w:type="continuationSeparator" w:id="1">
     <w:p>
       <w:pPr>
         <w:spacing w:after="0" w:line="240" w:lineRule="auto"/>
@@ -1760,12 +1883,12 @@
 </file>
 
 <file path=word/header1.xml><?xml version="1.0" encoding="utf-8"?>
-<w:hdr xmlns:wpc="http://schemas.microsoft.com/office/word/2010/wordprocessingCanvas" xmlns:mc="http://schemas.openxmlformats.org/markup-compatibility/2006" xmlns:o="urn:schemas-microsoft-com:office:office" xmlns:r="http://schemas.openxmlformats.org/officeDocument/2006/relationships" xmlns:m="http://schemas.openxmlformats.org/officeDocument/2006/math" xmlns:v="urn:schemas-microsoft-com:vml" xmlns:wp14="http://schemas.microsoft.com/office/word/2010/wordprocessingDrawing" xmlns:wp="http://schemas.openxmlformats.org/drawingml/2006/wordprocessingDrawing" xmlns:w10="urn:schemas-microsoft-com:office:word" xmlns:w="http://schemas.openxmlformats.org/wordprocessingml/2006/main" xmlns:w14="http://schemas.microsoft.com/office/word/2010/wordml" xmlns:wpg="http://schemas.microsoft.com/office/word/2010/wordprocessingGroup" xmlns:wpi="http://schemas.microsoft.com/office/word/2010/wordprocessingInk" xmlns:wne="http://schemas.microsoft.com/office/word/2006/wordml" xmlns:wps="http://schemas.microsoft.com/office/word/2010/wordprocessingShape" mc:Ignorable="w14 wp14">
+<w:hdr xmlns:ve="http://schemas.openxmlformats.org/markup-compatibility/2006" xmlns:o="urn:schemas-microsoft-com:office:office" xmlns:r="http://schemas.openxmlformats.org/officeDocument/2006/relationships" xmlns:m="http://schemas.openxmlformats.org/officeDocument/2006/math" xmlns:v="urn:schemas-microsoft-com:vml" xmlns:wp="http://schemas.openxmlformats.org/drawingml/2006/wordprocessingDrawing" xmlns:w10="urn:schemas-microsoft-com:office:word" xmlns:w="http://schemas.openxmlformats.org/wordprocessingml/2006/main" xmlns:wne="http://schemas.microsoft.com/office/word/2006/wordml">
   <w:tbl>
     <w:tblPr>
       <w:tblW w:w="5000" w:type="pct"/>
       <w:tblInd w:w="1152" w:type="dxa"/>
-      <w:tblLook w:val="01E0" w:firstRow="1" w:lastRow="1" w:firstColumn="1" w:lastColumn="1" w:noHBand="0" w:noVBand="0"/>
+      <w:tblLook w:val="01E0"/>
     </w:tblPr>
     <w:tblGrid>
       <w:gridCol w:w="7902"/>
@@ -1786,7 +1909,6 @@
             <w:dataBinding w:prefixMappings="xmlns:ns0='http://schemas.openxmlformats.org/officeDocument/2006/extended-properties'" w:xpath="/ns0:Properties[1]/ns0:Company[1]" w:storeItemID="{6668398D-A668-4E3E-A5EB-62B293D839F1}"/>
             <w:text/>
           </w:sdtPr>
-          <w:sdtEndPr/>
           <w:sdtContent>
             <w:p>
               <w:pPr>
@@ -1807,13 +1929,9 @@
             </w:rPr>
             <w:alias w:val="Título"/>
             <w:id w:val="78735415"/>
-            <w:placeholder>
-              <w:docPart w:val="3AFDCB713A3847A398BDACF4019A41FD"/>
-            </w:placeholder>
             <w:dataBinding w:prefixMappings="xmlns:ns0='http://schemas.openxmlformats.org/package/2006/metadata/core-properties' xmlns:ns1='http://purl.org/dc/elements/1.1/'" w:xpath="/ns0:coreProperties[1]/ns1:title[1]" w:storeItemID="{6C3C8BC8-F283-45AE-878A-BAB7291924A1}"/>
             <w:text/>
           </w:sdtPr>
-          <w:sdtEndPr/>
           <w:sdtContent>
             <w:p>
               <w:pPr>
@@ -1860,7 +1978,7 @@
 </file>
 
 <file path=word/numbering.xml><?xml version="1.0" encoding="utf-8"?>
-<w:numbering xmlns:wpc="http://schemas.microsoft.com/office/word/2010/wordprocessingCanvas" xmlns:mc="http://schemas.openxmlformats.org/markup-compatibility/2006" xmlns:o="urn:schemas-microsoft-com:office:office" xmlns:r="http://schemas.openxmlformats.org/officeDocument/2006/relationships" xmlns:m="http://schemas.openxmlformats.org/officeDocument/2006/math" xmlns:v="urn:schemas-microsoft-com:vml" xmlns:wp14="http://schemas.microsoft.com/office/word/2010/wordprocessingDrawing" xmlns:wp="http://schemas.openxmlformats.org/drawingml/2006/wordprocessingDrawing" xmlns:w10="urn:schemas-microsoft-com:office:word" xmlns:w="http://schemas.openxmlformats.org/wordprocessingml/2006/main" xmlns:w14="http://schemas.microsoft.com/office/word/2010/wordml" xmlns:wpg="http://schemas.microsoft.com/office/word/2010/wordprocessingGroup" xmlns:wpi="http://schemas.microsoft.com/office/word/2010/wordprocessingInk" xmlns:wne="http://schemas.microsoft.com/office/word/2006/wordml" xmlns:wps="http://schemas.microsoft.com/office/word/2010/wordprocessingShape" mc:Ignorable="w14 wp14">
+<w:numbering xmlns:ve="http://schemas.openxmlformats.org/markup-compatibility/2006" xmlns:o="urn:schemas-microsoft-com:office:office" xmlns:r="http://schemas.openxmlformats.org/officeDocument/2006/relationships" xmlns:m="http://schemas.openxmlformats.org/officeDocument/2006/math" xmlns:v="urn:schemas-microsoft-com:vml" xmlns:wp="http://schemas.openxmlformats.org/drawingml/2006/wordprocessingDrawing" xmlns:w10="urn:schemas-microsoft-com:office:word" xmlns:w="http://schemas.openxmlformats.org/wordprocessingml/2006/main" xmlns:wne="http://schemas.microsoft.com/office/word/2006/wordml">
   <w:abstractNum w:abstractNumId="0">
     <w:nsid w:val="0C2937D7"/>
     <w:multiLevelType w:val="hybridMultilevel"/>
@@ -2097,7 +2215,7 @@
 </file>
 
 <file path=word/styles.xml><?xml version="1.0" encoding="utf-8"?>
-<w:styles xmlns:mc="http://schemas.openxmlformats.org/markup-compatibility/2006" xmlns:r="http://schemas.openxmlformats.org/officeDocument/2006/relationships" xmlns:w="http://schemas.openxmlformats.org/wordprocessingml/2006/main" xmlns:w14="http://schemas.microsoft.com/office/word/2010/wordml" mc:Ignorable="w14">
+<w:styles xmlns:r="http://schemas.openxmlformats.org/officeDocument/2006/relationships" xmlns:w="http://schemas.openxmlformats.org/wordprocessingml/2006/main">
   <w:docDefaults>
     <w:rPrDefault>
       <w:rPr>
@@ -2291,6 +2409,7 @@
     <w:uiPriority w:val="99"/>
     <w:semiHidden/>
     <w:unhideWhenUsed/>
+    <w:qFormat/>
     <w:tblPr>
       <w:tblInd w:w="0" w:type="dxa"/>
       <w:tblCellMar>
@@ -2673,7 +2792,7 @@
 </file>
 
 <file path=word/glossary/document.xml><?xml version="1.0" encoding="utf-8"?>
-<w:glossaryDocument xmlns:wpc="http://schemas.microsoft.com/office/word/2010/wordprocessingCanvas" xmlns:mc="http://schemas.openxmlformats.org/markup-compatibility/2006" xmlns:o="urn:schemas-microsoft-com:office:office" xmlns:r="http://schemas.openxmlformats.org/officeDocument/2006/relationships" xmlns:m="http://schemas.openxmlformats.org/officeDocument/2006/math" xmlns:v="urn:schemas-microsoft-com:vml" xmlns:wp14="http://schemas.microsoft.com/office/word/2010/wordprocessingDrawing" xmlns:wp="http://schemas.openxmlformats.org/drawingml/2006/wordprocessingDrawing" xmlns:w10="urn:schemas-microsoft-com:office:word" xmlns:w="http://schemas.openxmlformats.org/wordprocessingml/2006/main" xmlns:w14="http://schemas.microsoft.com/office/word/2010/wordml" xmlns:wpg="http://schemas.microsoft.com/office/word/2010/wordprocessingGroup" xmlns:wpi="http://schemas.microsoft.com/office/word/2010/wordprocessingInk" xmlns:wne="http://schemas.microsoft.com/office/word/2006/wordml" xmlns:wps="http://schemas.microsoft.com/office/word/2010/wordprocessingShape" mc:Ignorable="w14 wp14">
+<w:glossaryDocument xmlns:ve="http://schemas.openxmlformats.org/markup-compatibility/2006" xmlns:o="urn:schemas-microsoft-com:office:office" xmlns:r="http://schemas.openxmlformats.org/officeDocument/2006/relationships" xmlns:m="http://schemas.openxmlformats.org/officeDocument/2006/math" xmlns:v="urn:schemas-microsoft-com:vml" xmlns:wp="http://schemas.openxmlformats.org/drawingml/2006/wordprocessingDrawing" xmlns:w10="urn:schemas-microsoft-com:office:word" xmlns:w="http://schemas.openxmlformats.org/wordprocessingml/2006/main" xmlns:wne="http://schemas.microsoft.com/office/word/2006/wordml">
   <w:docParts>
     <w:docPart>
       <w:docPartPr>
@@ -2770,41 +2889,12 @@
         </w:p>
       </w:docPartBody>
     </w:docPart>
-    <w:docPart>
-      <w:docPartPr>
-        <w:name w:val="99DF4A1879FB49D6B96CE32853C0D225"/>
-        <w:category>
-          <w:name w:val="General"/>
-          <w:gallery w:val="placeholder"/>
-        </w:category>
-        <w:types>
-          <w:type w:val="bbPlcHdr"/>
-        </w:types>
-        <w:behaviors>
-          <w:behavior w:val="content"/>
-        </w:behaviors>
-        <w:guid w:val="{187A56CC-FC1A-431F-9424-B75CDEBF1D35}"/>
-      </w:docPartPr>
-      <w:docPartBody>
-        <w:p>
-          <w:pPr>
-            <w:pStyle w:val="99DF4A1879FB49D6B96CE32853C0D225"/>
-          </w:pPr>
-          <w:r>
-            <w:rPr>
-              <w:lang w:val="es-ES"/>
-            </w:rPr>
-            <w:t>[Escriba el nombre de la compañía]</w:t>
-          </w:r>
-        </w:p>
-      </w:docPartBody>
-    </w:docPart>
   </w:docParts>
 </w:glossaryDocument>
 </file>
 
 <file path=word/glossary/fontTable.xml><?xml version="1.0" encoding="utf-8"?>
-<w:fonts xmlns:mc="http://schemas.openxmlformats.org/markup-compatibility/2006" xmlns:r="http://schemas.openxmlformats.org/officeDocument/2006/relationships" xmlns:w="http://schemas.openxmlformats.org/wordprocessingml/2006/main" xmlns:w14="http://schemas.microsoft.com/office/word/2010/wordml" mc:Ignorable="w14">
+<w:fonts xmlns:r="http://schemas.openxmlformats.org/officeDocument/2006/relationships" xmlns:w="http://schemas.openxmlformats.org/wordprocessingml/2006/main">
   <w:font w:name="Symbol">
     <w:panose1 w:val="05050102010706020507"/>
     <w:charset w:val="02"/>
@@ -2859,30 +2949,27 @@
 </file>
 
 <file path=word/glossary/settings.xml><?xml version="1.0" encoding="utf-8"?>
-<w:settings xmlns:mc="http://schemas.openxmlformats.org/markup-compatibility/2006" xmlns:o="urn:schemas-microsoft-com:office:office" xmlns:r="http://schemas.openxmlformats.org/officeDocument/2006/relationships" xmlns:m="http://schemas.openxmlformats.org/officeDocument/2006/math" xmlns:v="urn:schemas-microsoft-com:vml" xmlns:w10="urn:schemas-microsoft-com:office:word" xmlns:w="http://schemas.openxmlformats.org/wordprocessingml/2006/main" xmlns:w14="http://schemas.microsoft.com/office/word/2010/wordml" xmlns:sl="http://schemas.openxmlformats.org/schemaLibrary/2006/main" mc:Ignorable="w14">
+<w:settings xmlns:o="urn:schemas-microsoft-com:office:office" xmlns:r="http://schemas.openxmlformats.org/officeDocument/2006/relationships" xmlns:m="http://schemas.openxmlformats.org/officeDocument/2006/math" xmlns:v="urn:schemas-microsoft-com:vml" xmlns:w10="urn:schemas-microsoft-com:office:word" xmlns:w="http://schemas.openxmlformats.org/wordprocessingml/2006/main" xmlns:sl="http://schemas.openxmlformats.org/schemaLibrary/2006/main">
   <w:view w:val="normal"/>
   <w:defaultTabStop w:val="708"/>
   <w:hyphenationZone w:val="425"/>
   <w:characterSpacingControl w:val="doNotCompress"/>
   <w:compat>
     <w:useFELayout/>
-    <w:compatSetting w:name="compatibilityMode" w:uri="http://schemas.microsoft.com/office/word" w:val="14"/>
-    <w:compatSetting w:name="overrideTableStyleFontSizeAndJustification" w:uri="http://schemas.microsoft.com/office/word" w:val="1"/>
-    <w:compatSetting w:name="enableOpenTypeFeatures" w:uri="http://schemas.microsoft.com/office/word" w:val="1"/>
-    <w:compatSetting w:name="doNotFlipMirrorIndents" w:uri="http://schemas.microsoft.com/office/word" w:val="1"/>
   </w:compat>
   <w:rsids>
     <w:rsidRoot w:val="001853BD"/>
     <w:rsid w:val="00114A02"/>
     <w:rsid w:val="001853BD"/>
     <w:rsid w:val="00A8781B"/>
+    <w:rsid w:val="00EB2077"/>
     <w:rsid w:val="00F00B0E"/>
   </w:rsids>
   <m:mathPr>
     <m:mathFont m:val="Cambria Math"/>
     <m:brkBin m:val="before"/>
     <m:brkBinSub m:val="--"/>
-    <m:smallFrac m:val="0"/>
+    <m:smallFrac/>
     <m:dispDef/>
     <m:lMargin m:val="0"/>
     <m:rMargin m:val="0"/>
@@ -2899,7 +2986,7 @@
 </file>
 
 <file path=word/glossary/styles.xml><?xml version="1.0" encoding="utf-8"?>
-<w:styles xmlns:mc="http://schemas.openxmlformats.org/markup-compatibility/2006" xmlns:r="http://schemas.openxmlformats.org/officeDocument/2006/relationships" xmlns:w="http://schemas.openxmlformats.org/wordprocessingml/2006/main" xmlns:w14="http://schemas.microsoft.com/office/word/2010/wordml" mc:Ignorable="w14">
+<w:styles xmlns:r="http://schemas.openxmlformats.org/officeDocument/2006/relationships" xmlns:w="http://schemas.openxmlformats.org/wordprocessingml/2006/main">
   <w:docDefaults>
     <w:rPrDefault>
       <w:rPr>
@@ -3057,6 +3144,7 @@
   <w:style w:type="paragraph" w:default="1" w:styleId="Normal">
     <w:name w:val="Normal"/>
     <w:qFormat/>
+    <w:rsid w:val="00EB2077"/>
   </w:style>
   <w:style w:type="character" w:default="1" w:styleId="Fuentedeprrafopredeter">
     <w:name w:val="Default Paragraph Font"/>
@@ -3069,6 +3157,7 @@
     <w:uiPriority w:val="99"/>
     <w:semiHidden/>
     <w:unhideWhenUsed/>
+    <w:qFormat/>
     <w:tblPr>
       <w:tblInd w:w="0" w:type="dxa"/>
       <w:tblCellMar>
@@ -3136,246 +3225,8 @@
 </w:styles>
 </file>
 
-<file path=word/glossary/stylesWithEffects.xml><?xml version="1.0" encoding="utf-8"?>
-<w:styles xmlns:wpc="http://schemas.microsoft.com/office/word/2010/wordprocessingCanvas" xmlns:mc="http://schemas.openxmlformats.org/markup-compatibility/2006" xmlns:o="urn:schemas-microsoft-com:office:office" xmlns:r="http://schemas.openxmlformats.org/officeDocument/2006/relationships" xmlns:m="http://schemas.openxmlformats.org/officeDocument/2006/math" xmlns:v="urn:schemas-microsoft-com:vml" xmlns:wp14="http://schemas.microsoft.com/office/word/2010/wordprocessingDrawing" xmlns:wp="http://schemas.openxmlformats.org/drawingml/2006/wordprocessingDrawing" xmlns:w10="urn:schemas-microsoft-com:office:word" xmlns:w="http://schemas.openxmlformats.org/wordprocessingml/2006/main" xmlns:w14="http://schemas.microsoft.com/office/word/2010/wordml" xmlns:wpg="http://schemas.microsoft.com/office/word/2010/wordprocessingGroup" xmlns:wpi="http://schemas.microsoft.com/office/word/2010/wordprocessingInk" xmlns:wne="http://schemas.microsoft.com/office/word/2006/wordml" xmlns:wps="http://schemas.microsoft.com/office/word/2010/wordprocessingShape" mc:Ignorable="w14 wp14">
-  <w:docDefaults>
-    <w:rPrDefault>
-      <w:rPr>
-        <w:rFonts w:asciiTheme="minorHAnsi" w:eastAsiaTheme="minorEastAsia" w:hAnsiTheme="minorHAnsi" w:cstheme="minorBidi"/>
-        <w:sz w:val="22"/>
-        <w:szCs w:val="22"/>
-        <w:lang w:val="es-AR" w:eastAsia="es-AR" w:bidi="ar-SA"/>
-      </w:rPr>
-    </w:rPrDefault>
-    <w:pPrDefault>
-      <w:pPr>
-        <w:spacing w:after="200" w:line="276" w:lineRule="auto"/>
-      </w:pPr>
-    </w:pPrDefault>
-  </w:docDefaults>
-  <w:latentStyles w:defLockedState="0" w:defUIPriority="99" w:defSemiHidden="1" w:defUnhideWhenUsed="1" w:defQFormat="0" w:count="267">
-    <w:lsdException w:name="Normal" w:semiHidden="0" w:uiPriority="0" w:unhideWhenUsed="0" w:qFormat="1"/>
-    <w:lsdException w:name="heading 1" w:semiHidden="0" w:uiPriority="9" w:unhideWhenUsed="0" w:qFormat="1"/>
-    <w:lsdException w:name="heading 2" w:uiPriority="9" w:qFormat="1"/>
-    <w:lsdException w:name="heading 3" w:uiPriority="9" w:qFormat="1"/>
-    <w:lsdException w:name="heading 4" w:uiPriority="9" w:qFormat="1"/>
-    <w:lsdException w:name="heading 5" w:uiPriority="9" w:qFormat="1"/>
-    <w:lsdException w:name="heading 6" w:uiPriority="9" w:qFormat="1"/>
-    <w:lsdException w:name="heading 7" w:uiPriority="9" w:qFormat="1"/>
-    <w:lsdException w:name="heading 8" w:uiPriority="9" w:qFormat="1"/>
-    <w:lsdException w:name="heading 9" w:uiPriority="9" w:qFormat="1"/>
-    <w:lsdException w:name="toc 1" w:uiPriority="39"/>
-    <w:lsdException w:name="toc 2" w:uiPriority="39"/>
-    <w:lsdException w:name="toc 3" w:uiPriority="39"/>
-    <w:lsdException w:name="toc 4" w:uiPriority="39"/>
-    <w:lsdException w:name="toc 5" w:uiPriority="39"/>
-    <w:lsdException w:name="toc 6" w:uiPriority="39"/>
-    <w:lsdException w:name="toc 7" w:uiPriority="39"/>
-    <w:lsdException w:name="toc 8" w:uiPriority="39"/>
-    <w:lsdException w:name="toc 9" w:uiPriority="39"/>
-    <w:lsdException w:name="caption" w:uiPriority="35" w:qFormat="1"/>
-    <w:lsdException w:name="Title" w:semiHidden="0" w:uiPriority="10" w:unhideWhenUsed="0" w:qFormat="1"/>
-    <w:lsdException w:name="Default Paragraph Font" w:uiPriority="1"/>
-    <w:lsdException w:name="Subtitle" w:semiHidden="0" w:uiPriority="11" w:unhideWhenUsed="0" w:qFormat="1"/>
-    <w:lsdException w:name="Strong" w:semiHidden="0" w:uiPriority="22" w:unhideWhenUsed="0" w:qFormat="1"/>
-    <w:lsdException w:name="Emphasis" w:semiHidden="0" w:uiPriority="20" w:unhideWhenUsed="0" w:qFormat="1"/>
-    <w:lsdException w:name="Table Grid" w:semiHidden="0" w:uiPriority="59" w:unhideWhenUsed="0"/>
-    <w:lsdException w:name="Placeholder Text" w:unhideWhenUsed="0"/>
-    <w:lsdException w:name="No Spacing" w:semiHidden="0" w:uiPriority="1" w:unhideWhenUsed="0" w:qFormat="1"/>
-    <w:lsdException w:name="Light Shading" w:semiHidden="0" w:uiPriority="60" w:unhideWhenUsed="0"/>
-    <w:lsdException w:name="Light List" w:semiHidden="0" w:uiPriority="61" w:unhideWhenUsed="0"/>
-    <w:lsdException w:name="Light Grid" w:semiHidden="0" w:uiPriority="62" w:unhideWhenUsed="0"/>
-    <w:lsdException w:name="Medium Shading 1" w:semiHidden="0" w:uiPriority="63" w:unhideWhenUsed="0"/>
-    <w:lsdException w:name="Medium Shading 2" w:semiHidden="0" w:uiPriority="64" w:unhideWhenUsed="0"/>
-    <w:lsdException w:name="Medium List 1" w:semiHidden="0" w:uiPriority="65" w:unhideWhenUsed="0"/>
-    <w:lsdException w:name="Medium List 2" w:semiHidden="0" w:uiPriority="66" w:unhideWhenUsed="0"/>
-    <w:lsdException w:name="Medium Grid 1" w:semiHidden="0" w:uiPriority="67" w:unhideWhenUsed="0"/>
-    <w:lsdException w:name="Medium Grid 2" w:semiHidden="0" w:uiPriority="68" w:unhideWhenUsed="0"/>
-    <w:lsdException w:name="Medium Grid 3" w:semiHidden="0" w:uiPriority="69" w:unhideWhenUsed="0"/>
-    <w:lsdException w:name="Dark List" w:semiHidden="0" w:uiPriority="70" w:unhideWhenUsed="0"/>
-    <w:lsdException w:name="Colorful Shading" w:semiHidden="0" w:uiPriority="71" w:unhideWhenUsed="0"/>
-    <w:lsdException w:name="Colorful List" w:semiHidden="0" w:uiPriority="72" w:unhideWhenUsed="0"/>
-    <w:lsdException w:name="Colorful Grid" w:semiHidden="0" w:uiPriority="73" w:unhideWhenUsed="0"/>
-    <w:lsdException w:name="Light Shading Accent 1" w:semiHidden="0" w:uiPriority="60" w:unhideWhenUsed="0"/>
-    <w:lsdException w:name="Light List Accent 1" w:semiHidden="0" w:uiPriority="61" w:unhideWhenUsed="0"/>
-    <w:lsdException w:name="Light Grid Accent 1" w:semiHidden="0" w:uiPriority="62" w:unhideWhenUsed="0"/>
-    <w:lsdException w:name="Medium Shading 1 Accent 1" w:semiHidden="0" w:uiPriority="63" w:unhideWhenUsed="0"/>
-    <w:lsdException w:name="Medium Shading 2 Accent 1" w:semiHidden="0" w:uiPriority="64" w:unhideWhenUsed="0"/>
-    <w:lsdException w:name="Medium List 1 Accent 1" w:semiHidden="0" w:uiPriority="65" w:unhideWhenUsed="0"/>
-    <w:lsdException w:name="Revision" w:unhideWhenUsed="0"/>
-    <w:lsdException w:name="List Paragraph" w:semiHidden="0" w:uiPriority="34" w:unhideWhenUsed="0" w:qFormat="1"/>
-    <w:lsdException w:name="Quote" w:semiHidden="0" w:uiPriority="29" w:unhideWhenUsed="0" w:qFormat="1"/>
-    <w:lsdException w:name="Intense Quote" w:semiHidden="0" w:uiPriority="30" w:unhideWhenUsed="0" w:qFormat="1"/>
-    <w:lsdException w:name="Medium List 2 Accent 1" w:semiHidden="0" w:uiPriority="66" w:unhideWhenUsed="0"/>
-    <w:lsdException w:name="Medium Grid 1 Accent 1" w:semiHidden="0" w:uiPriority="67" w:unhideWhenUsed="0"/>
-    <w:lsdException w:name="Medium Grid 2 Accent 1" w:semiHidden="0" w:uiPriority="68" w:unhideWhenUsed="0"/>
-    <w:lsdException w:name="Medium Grid 3 Accent 1" w:semiHidden="0" w:uiPriority="69" w:unhideWhenUsed="0"/>
-    <w:lsdException w:name="Dark List Accent 1" w:semiHidden="0" w:uiPriority="70" w:unhideWhenUsed="0"/>
-    <w:lsdException w:name="Colorful Shading Accent 1" w:semiHidden="0" w:uiPriority="71" w:unhideWhenUsed="0"/>
-    <w:lsdException w:name="Colorful List Accent 1" w:semiHidden="0" w:uiPriority="72" w:unhideWhenUsed="0"/>
-    <w:lsdException w:name="Colorful Grid Accent 1" w:semiHidden="0" w:uiPriority="73" w:unhideWhenUsed="0"/>
-    <w:lsdException w:name="Light Shading Accent 2" w:semiHidden="0" w:uiPriority="60" w:unhideWhenUsed="0"/>
-    <w:lsdException w:name="Light List Accent 2" w:semiHidden="0" w:uiPriority="61" w:unhideWhenUsed="0"/>
-    <w:lsdException w:name="Light Grid Accent 2" w:semiHidden="0" w:uiPriority="62" w:unhideWhenUsed="0"/>
-    <w:lsdException w:name="Medium Shading 1 Accent 2" w:semiHidden="0" w:uiPriority="63" w:unhideWhenUsed="0"/>
-    <w:lsdException w:name="Medium Shading 2 Accent 2" w:semiHidden="0" w:uiPriority="64" w:unhideWhenUsed="0"/>
-    <w:lsdException w:name="Medium List 1 Accent 2" w:semiHidden="0" w:uiPriority="65" w:unhideWhenUsed="0"/>
-    <w:lsdException w:name="Medium List 2 Accent 2" w:semiHidden="0" w:uiPriority="66" w:unhideWhenUsed="0"/>
-    <w:lsdException w:name="Medium Grid 1 Accent 2" w:semiHidden="0" w:uiPriority="67" w:unhideWhenUsed="0"/>
-    <w:lsdException w:name="Medium Grid 2 Accent 2" w:semiHidden="0" w:uiPriority="68" w:unhideWhenUsed="0"/>
-    <w:lsdException w:name="Medium Grid 3 Accent 2" w:semiHidden="0" w:uiPriority="69" w:unhideWhenUsed="0"/>
-    <w:lsdException w:name="Dark List Accent 2" w:semiHidden="0" w:uiPriority="70" w:unhideWhenUsed="0"/>
-    <w:lsdException w:name="Colorful Shading Accent 2" w:semiHidden="0" w:uiPriority="71" w:unhideWhenUsed="0"/>
-    <w:lsdException w:name="Colorful List Accent 2" w:semiHidden="0" w:uiPriority="72" w:unhideWhenUsed="0"/>
-    <w:lsdException w:name="Colorful Grid Accent 2" w:semiHidden="0" w:uiPriority="73" w:unhideWhenUsed="0"/>
-    <w:lsdException w:name="Light Shading Accent 3" w:semiHidden="0" w:uiPriority="60" w:unhideWhenUsed="0"/>
-    <w:lsdException w:name="Light List Accent 3" w:semiHidden="0" w:uiPriority="61" w:unhideWhenUsed="0"/>
-    <w:lsdException w:name="Light Grid Accent 3" w:semiHidden="0" w:uiPriority="62" w:unhideWhenUsed="0"/>
-    <w:lsdException w:name="Medium Shading 1 Accent 3" w:semiHidden="0" w:uiPriority="63" w:unhideWhenUsed="0"/>
-    <w:lsdException w:name="Medium Shading 2 Accent 3" w:semiHidden="0" w:uiPriority="64" w:unhideWhenUsed="0"/>
-    <w:lsdException w:name="Medium List 1 Accent 3" w:semiHidden="0" w:uiPriority="65" w:unhideWhenUsed="0"/>
-    <w:lsdException w:name="Medium List 2 Accent 3" w:semiHidden="0" w:uiPriority="66" w:unhideWhenUsed="0"/>
-    <w:lsdException w:name="Medium Grid 1 Accent 3" w:semiHidden="0" w:uiPriority="67" w:unhideWhenUsed="0"/>
-    <w:lsdException w:name="Medium Grid 2 Accent 3" w:semiHidden="0" w:uiPriority="68" w:unhideWhenUsed="0"/>
-    <w:lsdException w:name="Medium Grid 3 Accent 3" w:semiHidden="0" w:uiPriority="69" w:unhideWhenUsed="0"/>
-    <w:lsdException w:name="Dark List Accent 3" w:semiHidden="0" w:uiPriority="70" w:unhideWhenUsed="0"/>
-    <w:lsdException w:name="Colorful Shading Accent 3" w:semiHidden="0" w:uiPriority="71" w:unhideWhenUsed="0"/>
-    <w:lsdException w:name="Colorful List Accent 3" w:semiHidden="0" w:uiPriority="72" w:unhideWhenUsed="0"/>
-    <w:lsdException w:name="Colorful Grid Accent 3" w:semiHidden="0" w:uiPriority="73" w:unhideWhenUsed="0"/>
-    <w:lsdException w:name="Light Shading Accent 4" w:semiHidden="0" w:uiPriority="60" w:unhideWhenUsed="0"/>
-    <w:lsdException w:name="Light List Accent 4" w:semiHidden="0" w:uiPriority="61" w:unhideWhenUsed="0"/>
-    <w:lsdException w:name="Light Grid Accent 4" w:semiHidden="0" w:uiPriority="62" w:unhideWhenUsed="0"/>
-    <w:lsdException w:name="Medium Shading 1 Accent 4" w:semiHidden="0" w:uiPriority="63" w:unhideWhenUsed="0"/>
-    <w:lsdException w:name="Medium Shading 2 Accent 4" w:semiHidden="0" w:uiPriority="64" w:unhideWhenUsed="0"/>
-    <w:lsdException w:name="Medium List 1 Accent 4" w:semiHidden="0" w:uiPriority="65" w:unhideWhenUsed="0"/>
-    <w:lsdException w:name="Medium List 2 Accent 4" w:semiHidden="0" w:uiPriority="66" w:unhideWhenUsed="0"/>
-    <w:lsdException w:name="Medium Grid 1 Accent 4" w:semiHidden="0" w:uiPriority="67" w:unhideWhenUsed="0"/>
-    <w:lsdException w:name="Medium Grid 2 Accent 4" w:semiHidden="0" w:uiPriority="68" w:unhideWhenUsed="0"/>
-    <w:lsdException w:name="Medium Grid 3 Accent 4" w:semiHidden="0" w:uiPriority="69" w:unhideWhenUsed="0"/>
-    <w:lsdException w:name="Dark List Accent 4" w:semiHidden="0" w:uiPriority="70" w:unhideWhenUsed="0"/>
-    <w:lsdException w:name="Colorful Shading Accent 4" w:semiHidden="0" w:uiPriority="71" w:unhideWhenUsed="0"/>
-    <w:lsdException w:name="Colorful List Accent 4" w:semiHidden="0" w:uiPriority="72" w:unhideWhenUsed="0"/>
-    <w:lsdException w:name="Colorful Grid Accent 4" w:semiHidden="0" w:uiPriority="73" w:unhideWhenUsed="0"/>
-    <w:lsdException w:name="Light Shading Accent 5" w:semiHidden="0" w:uiPriority="60" w:unhideWhenUsed="0"/>
-    <w:lsdException w:name="Light List Accent 5" w:semiHidden="0" w:uiPriority="61" w:unhideWhenUsed="0"/>
-    <w:lsdException w:name="Light Grid Accent 5" w:semiHidden="0" w:uiPriority="62" w:unhideWhenUsed="0"/>
-    <w:lsdException w:name="Medium Shading 1 Accent 5" w:semiHidden="0" w:uiPriority="63" w:unhideWhenUsed="0"/>
-    <w:lsdException w:name="Medium Shading 2 Accent 5" w:semiHidden="0" w:uiPriority="64" w:unhideWhenUsed="0"/>
-    <w:lsdException w:name="Medium List 1 Accent 5" w:semiHidden="0" w:uiPriority="65" w:unhideWhenUsed="0"/>
-    <w:lsdException w:name="Medium List 2 Accent 5" w:semiHidden="0" w:uiPriority="66" w:unhideWhenUsed="0"/>
-    <w:lsdException w:name="Medium Grid 1 Accent 5" w:semiHidden="0" w:uiPriority="67" w:unhideWhenUsed="0"/>
-    <w:lsdException w:name="Medium Grid 2 Accent 5" w:semiHidden="0" w:uiPriority="68" w:unhideWhenUsed="0"/>
-    <w:lsdException w:name="Medium Grid 3 Accent 5" w:semiHidden="0" w:uiPriority="69" w:unhideWhenUsed="0"/>
-    <w:lsdException w:name="Dark List Accent 5" w:semiHidden="0" w:uiPriority="70" w:unhideWhenUsed="0"/>
-    <w:lsdException w:name="Colorful Shading Accent 5" w:semiHidden="0" w:uiPriority="71" w:unhideWhenUsed="0"/>
-    <w:lsdException w:name="Colorful List Accent 5" w:semiHidden="0" w:uiPriority="72" w:unhideWhenUsed="0"/>
-    <w:lsdException w:name="Colorful Grid Accent 5" w:semiHidden="0" w:uiPriority="73" w:unhideWhenUsed="0"/>
-    <w:lsdException w:name="Light Shading Accent 6" w:semiHidden="0" w:uiPriority="60" w:unhideWhenUsed="0"/>
-    <w:lsdException w:name="Light List Accent 6" w:semiHidden="0" w:uiPriority="61" w:unhideWhenUsed="0"/>
-    <w:lsdException w:name="Light Grid Accent 6" w:semiHidden="0" w:uiPriority="62" w:unhideWhenUsed="0"/>
-    <w:lsdException w:name="Medium Shading 1 Accent 6" w:semiHidden="0" w:uiPriority="63" w:unhideWhenUsed="0"/>
-    <w:lsdException w:name="Medium Shading 2 Accent 6" w:semiHidden="0" w:uiPriority="64" w:unhideWhenUsed="0"/>
-    <w:lsdException w:name="Medium List 1 Accent 6" w:semiHidden="0" w:uiPriority="65" w:unhideWhenUsed="0"/>
-    <w:lsdException w:name="Medium List 2 Accent 6" w:semiHidden="0" w:uiPriority="66" w:unhideWhenUsed="0"/>
-    <w:lsdException w:name="Medium Grid 1 Accent 6" w:semiHidden="0" w:uiPriority="67" w:unhideWhenUsed="0"/>
-    <w:lsdException w:name="Medium Grid 2 Accent 6" w:semiHidden="0" w:uiPriority="68" w:unhideWhenUsed="0"/>
-    <w:lsdException w:name="Medium Grid 3 Accent 6" w:semiHidden="0" w:uiPriority="69" w:unhideWhenUsed="0"/>
-    <w:lsdException w:name="Dark List Accent 6" w:semiHidden="0" w:uiPriority="70" w:unhideWhenUsed="0"/>
-    <w:lsdException w:name="Colorful Shading Accent 6" w:semiHidden="0" w:uiPriority="71" w:unhideWhenUsed="0"/>
-    <w:lsdException w:name="Colorful List Accent 6" w:semiHidden="0" w:uiPriority="72" w:unhideWhenUsed="0"/>
-    <w:lsdException w:name="Colorful Grid Accent 6" w:semiHidden="0" w:uiPriority="73" w:unhideWhenUsed="0"/>
-    <w:lsdException w:name="Subtle Emphasis" w:semiHidden="0" w:uiPriority="19" w:unhideWhenUsed="0" w:qFormat="1"/>
-    <w:lsdException w:name="Intense Emphasis" w:semiHidden="0" w:uiPriority="21" w:unhideWhenUsed="0" w:qFormat="1"/>
-    <w:lsdException w:name="Subtle Reference" w:semiHidden="0" w:uiPriority="31" w:unhideWhenUsed="0" w:qFormat="1"/>
-    <w:lsdException w:name="Intense Reference" w:semiHidden="0" w:uiPriority="32" w:unhideWhenUsed="0" w:qFormat="1"/>
-    <w:lsdException w:name="Book Title" w:semiHidden="0" w:uiPriority="33" w:unhideWhenUsed="0" w:qFormat="1"/>
-    <w:lsdException w:name="Bibliography" w:uiPriority="37"/>
-    <w:lsdException w:name="TOC Heading" w:uiPriority="39" w:qFormat="1"/>
-  </w:latentStyles>
-  <w:style w:type="paragraph" w:default="1" w:styleId="Normal">
-    <w:name w:val="Normal"/>
-    <w:qFormat/>
-  </w:style>
-  <w:style w:type="character" w:default="1" w:styleId="Fuentedeprrafopredeter">
-    <w:name w:val="Default Paragraph Font"/>
-    <w:uiPriority w:val="1"/>
-    <w:semiHidden/>
-    <w:unhideWhenUsed/>
-  </w:style>
-  <w:style w:type="table" w:default="1" w:styleId="Tablanormal">
-    <w:name w:val="Normal Table"/>
-    <w:uiPriority w:val="99"/>
-    <w:semiHidden/>
-    <w:unhideWhenUsed/>
-    <w:tblPr>
-      <w:tblInd w:w="0" w:type="dxa"/>
-      <w:tblCellMar>
-        <w:top w:w="0" w:type="dxa"/>
-        <w:left w:w="108" w:type="dxa"/>
-        <w:bottom w:w="0" w:type="dxa"/>
-        <w:right w:w="108" w:type="dxa"/>
-      </w:tblCellMar>
-    </w:tblPr>
-  </w:style>
-  <w:style w:type="numbering" w:default="1" w:styleId="Sinlista">
-    <w:name w:val="No List"/>
-    <w:uiPriority w:val="99"/>
-    <w:semiHidden/>
-    <w:unhideWhenUsed/>
-  </w:style>
-  <w:style w:type="paragraph" w:customStyle="1" w:styleId="1D92E6EB471645ADBC1F9E248F8D56D3">
-    <w:name w:val="1D92E6EB471645ADBC1F9E248F8D56D3"/>
-    <w:rsid w:val="001853BD"/>
-  </w:style>
-  <w:style w:type="paragraph" w:customStyle="1" w:styleId="C82070FE399C496EAD20FD9A48150C2C">
-    <w:name w:val="C82070FE399C496EAD20FD9A48150C2C"/>
-    <w:rsid w:val="001853BD"/>
-  </w:style>
-  <w:style w:type="paragraph" w:customStyle="1" w:styleId="2AF8F9A4B29F40B5AE9FCA0C196E10BA">
-    <w:name w:val="2AF8F9A4B29F40B5AE9FCA0C196E10BA"/>
-    <w:rsid w:val="001853BD"/>
-  </w:style>
-  <w:style w:type="paragraph" w:customStyle="1" w:styleId="D505A146241F4B84BE704F53587A5880">
-    <w:name w:val="D505A146241F4B84BE704F53587A5880"/>
-    <w:rsid w:val="001853BD"/>
-  </w:style>
-  <w:style w:type="paragraph" w:customStyle="1" w:styleId="627B0BB67DF5437E8E16B87E093679CD">
-    <w:name w:val="627B0BB67DF5437E8E16B87E093679CD"/>
-    <w:rsid w:val="001853BD"/>
-  </w:style>
-  <w:style w:type="paragraph" w:customStyle="1" w:styleId="35610D2174904E258072C255C8513522">
-    <w:name w:val="35610D2174904E258072C255C8513522"/>
-    <w:rsid w:val="001853BD"/>
-  </w:style>
-  <w:style w:type="paragraph" w:customStyle="1" w:styleId="015C6F95E4644A17B6786BEC7508E4C0">
-    <w:name w:val="015C6F95E4644A17B6786BEC7508E4C0"/>
-    <w:rsid w:val="001853BD"/>
-  </w:style>
-  <w:style w:type="paragraph" w:customStyle="1" w:styleId="8572E83551DB40DBA37A13CA19014898">
-    <w:name w:val="8572E83551DB40DBA37A13CA19014898"/>
-    <w:rsid w:val="001853BD"/>
-  </w:style>
-  <w:style w:type="paragraph" w:customStyle="1" w:styleId="93C39340C84C4262B90DD03AB9FB32DD">
-    <w:name w:val="93C39340C84C4262B90DD03AB9FB32DD"/>
-    <w:rsid w:val="001853BD"/>
-  </w:style>
-  <w:style w:type="paragraph" w:customStyle="1" w:styleId="99DF4A1879FB49D6B96CE32853C0D225">
-    <w:name w:val="99DF4A1879FB49D6B96CE32853C0D225"/>
-    <w:rsid w:val="001853BD"/>
-  </w:style>
-  <w:style w:type="paragraph" w:customStyle="1" w:styleId="3AFDCB713A3847A398BDACF4019A41FD">
-    <w:name w:val="3AFDCB713A3847A398BDACF4019A41FD"/>
-    <w:rsid w:val="001853BD"/>
-  </w:style>
-  <w:style w:type="paragraph" w:customStyle="1" w:styleId="FAFA3D7BB2FD4F4E9A7EAF61268DB9B4">
-    <w:name w:val="FAFA3D7BB2FD4F4E9A7EAF61268DB9B4"/>
-    <w:rsid w:val="001853BD"/>
-  </w:style>
-</w:styles>
-</file>
-
 <file path=word/glossary/webSettings.xml><?xml version="1.0" encoding="utf-8"?>
-<w:webSettings xmlns:mc="http://schemas.openxmlformats.org/markup-compatibility/2006" xmlns:r="http://schemas.openxmlformats.org/officeDocument/2006/relationships" xmlns:w="http://schemas.openxmlformats.org/wordprocessingml/2006/main" xmlns:w14="http://schemas.microsoft.com/office/word/2010/wordml" mc:Ignorable="w14">
+<w:webSettings xmlns:r="http://schemas.openxmlformats.org/officeDocument/2006/relationships" xmlns:w="http://schemas.openxmlformats.org/wordprocessingml/2006/main">
   <w:optimizeForBrowser/>
   <w:allowPNG/>
 </w:webSettings>

</xml_diff>